<commit_message>
Project code file modified.
</commit_message>
<xml_diff>
--- a/ServletSessionHTTPSessionDemo/ServletSessionHTTPSessionDemoProjectGuide.docx
+++ b/ServletSessionHTTPSessionDemo/ServletSessionHTTPSessionDemoProjectGuide.docx
@@ -16,6 +16,255 @@
       <w:r>
         <w:rPr>
           <w:rFonts w:ascii="Open Sans" w:hAnsi="Open Sans" w:cs="Open Sans"/>
+          <w:bCs/>
+          <w:color w:val="BA3925"/>
+          <w:spacing w:val="-2"/>
+          <w:sz w:val="24"/>
+          <w:szCs w:val="24"/>
+        </w:rPr>
+        <w:t>How to create sessions with a unique session id for each user in java servlet</w:t>
+      </w:r>
+    </w:p>
+    <w:p>
+      <w:pPr>
+        <w:rPr>
+          <w:rFonts w:ascii="Arial" w:hAnsi="Arial" w:cs="Arial"/>
+        </w:rPr>
+      </w:pPr>
+      <w:r>
+        <w:rPr>
+          <w:rFonts w:ascii="Open Sans" w:hAnsi="Open Sans" w:cs="Open Sans"/>
+          <w:color w:val="BA3925"/>
+          <w:spacing w:val="-2"/>
+          <w:sz w:val="24"/>
+          <w:szCs w:val="24"/>
+        </w:rPr>
+        <w:t>For this, servlets provide an interface called</w:t>
+      </w:r>
+      <w:r>
+        <w:rPr>
+          <w:rFonts w:ascii="Open Sans" w:hAnsi="Open Sans" w:cs="Open Sans"/>
+          <w:b/>
+          <w:color w:val="BA3925"/>
+          <w:spacing w:val="-2"/>
+          <w:sz w:val="24"/>
+          <w:szCs w:val="24"/>
+        </w:rPr>
+        <w:t> </w:t>
+      </w:r>
+      <w:r>
+        <w:rPr>
+          <w:rFonts w:ascii="Open Sans" w:hAnsi="Open Sans" w:cs="Open Sans"/>
+          <w:bCs/>
+          <w:color w:val="BA3925"/>
+          <w:spacing w:val="-2"/>
+          <w:sz w:val="24"/>
+          <w:szCs w:val="24"/>
+        </w:rPr>
+        <w:t>‘</w:t>
+      </w:r>
+      <w:proofErr w:type="spellStart"/>
+      <w:r>
+        <w:rPr>
+          <w:rFonts w:ascii="Open Sans" w:hAnsi="Open Sans" w:cs="Open Sans"/>
+          <w:b/>
+          <w:bCs/>
+          <w:color w:val="BA3925"/>
+          <w:spacing w:val="-2"/>
+          <w:sz w:val="24"/>
+          <w:szCs w:val="24"/>
+        </w:rPr>
+        <w:t>HttpSessionInterface</w:t>
+      </w:r>
+      <w:proofErr w:type="spellEnd"/>
+      <w:r>
+        <w:rPr>
+          <w:rFonts w:ascii="Open Sans" w:hAnsi="Open Sans" w:cs="Open Sans"/>
+          <w:b/>
+          <w:bCs/>
+          <w:color w:val="BA3925"/>
+          <w:spacing w:val="-2"/>
+          <w:sz w:val="24"/>
+          <w:szCs w:val="24"/>
+        </w:rPr>
+        <w:t>’</w:t>
+      </w:r>
+      <w:r>
+        <w:rPr>
+          <w:rFonts w:ascii="Open Sans" w:hAnsi="Open Sans" w:cs="Open Sans"/>
+          <w:b/>
+          <w:color w:val="BA3925"/>
+          <w:spacing w:val="-2"/>
+          <w:sz w:val="24"/>
+          <w:szCs w:val="24"/>
+        </w:rPr>
+        <w:t xml:space="preserve">. </w:t>
+      </w:r>
+      <w:r>
+        <w:rPr>
+          <w:rFonts w:ascii="Open Sans" w:hAnsi="Open Sans" w:cs="Open Sans"/>
+          <w:color w:val="BA3925"/>
+          <w:spacing w:val="-2"/>
+          <w:sz w:val="24"/>
+          <w:szCs w:val="24"/>
+        </w:rPr>
+        <w:t>The following diagram explains how Http Sessions work in servlets:</w:t>
+      </w:r>
+      <w:r>
+        <w:rPr>
+          <w:rFonts w:ascii="Arial" w:hAnsi="Arial" w:cs="Arial"/>
+        </w:rPr>
+        <w:br/>
+      </w:r>
+      <w:r>
+        <w:rPr>
+          <w:rFonts w:ascii="Arial" w:hAnsi="Arial" w:cs="Arial"/>
+          <w:noProof/>
+        </w:rPr>
+        <w:drawing>
+          <wp:inline distT="0" distB="0" distL="0" distR="0">
+            <wp:extent cx="5867400" cy="2916423"/>
+            <wp:effectExtent l="19050" t="0" r="0" b="0"/>
+            <wp:docPr id="1" name="Picture 1" descr="https://media.geeksforgeeks.org/wp-content/uploads/session.png"/>
+            <wp:cNvGraphicFramePr>
+              <a:graphicFrameLocks xmlns:a="http://schemas.openxmlformats.org/drawingml/2006/main" noChangeAspect="1"/>
+            </wp:cNvGraphicFramePr>
+            <a:graphic xmlns:a="http://schemas.openxmlformats.org/drawingml/2006/main">
+              <a:graphicData uri="http://schemas.openxmlformats.org/drawingml/2006/picture">
+                <pic:pic xmlns:pic="http://schemas.openxmlformats.org/drawingml/2006/picture">
+                  <pic:nvPicPr>
+                    <pic:cNvPr id="0" name="Picture 1" descr="https://media.geeksforgeeks.org/wp-content/uploads/session.png"/>
+                    <pic:cNvPicPr>
+                      <a:picLocks noChangeAspect="1" noChangeArrowheads="1"/>
+                    </pic:cNvPicPr>
+                  </pic:nvPicPr>
+                  <pic:blipFill>
+                    <a:blip r:embed="rId4"/>
+                    <a:srcRect/>
+                    <a:stretch>
+                      <a:fillRect/>
+                    </a:stretch>
+                  </pic:blipFill>
+                  <pic:spPr bwMode="auto">
+                    <a:xfrm>
+                      <a:off x="0" y="0"/>
+                      <a:ext cx="5867400" cy="2916423"/>
+                    </a:xfrm>
+                    <a:prstGeom prst="rect">
+                      <a:avLst/>
+                    </a:prstGeom>
+                    <a:noFill/>
+                    <a:ln w="9525">
+                      <a:noFill/>
+                      <a:miter lim="800000"/>
+                      <a:headEnd/>
+                      <a:tailEnd/>
+                    </a:ln>
+                  </pic:spPr>
+                </pic:pic>
+              </a:graphicData>
+            </a:graphic>
+          </wp:inline>
+        </w:drawing>
+      </w:r>
+    </w:p>
+    <w:p>
+      <w:pPr>
+        <w:rPr>
+          <w:rFonts w:ascii="Open Sans" w:hAnsi="Open Sans" w:cs="Open Sans"/>
+          <w:b/>
+          <w:color w:val="BA3925"/>
+          <w:spacing w:val="-2"/>
+          <w:sz w:val="24"/>
+          <w:szCs w:val="24"/>
+        </w:rPr>
+      </w:pPr>
+      <w:r>
+        <w:rPr>
+          <w:rFonts w:ascii="Open Sans" w:hAnsi="Open Sans" w:cs="Open Sans"/>
+          <w:b/>
+          <w:color w:val="BA3925"/>
+          <w:spacing w:val="-2"/>
+          <w:sz w:val="24"/>
+          <w:szCs w:val="24"/>
+        </w:rPr>
+        <w:t xml:space="preserve">Note that till now we have covered three different types to manage session in Servlet JSP application viz. using cookies, using URL Rewriting, using Hidden Form Field etc. </w:t>
+      </w:r>
+      <w:r>
+        <w:rPr>
+          <w:rFonts w:ascii="Open Sans" w:hAnsi="Open Sans" w:cs="Open Sans"/>
+          <w:b/>
+          <w:color w:val="BA3925"/>
+          <w:spacing w:val="-2"/>
+          <w:sz w:val="24"/>
+          <w:szCs w:val="24"/>
+        </w:rPr>
+        <w:t>**</w:t>
+      </w:r>
+      <w:r>
+        <w:rPr>
+          <w:rFonts w:ascii="Open Sans" w:hAnsi="Open Sans" w:cs="Open Sans"/>
+          <w:b/>
+          <w:color w:val="BA3925"/>
+          <w:spacing w:val="-2"/>
+          <w:sz w:val="24"/>
+          <w:szCs w:val="24"/>
+          <w:highlight w:val="lightGray"/>
+        </w:rPr>
+        <w:t xml:space="preserve">This is fourth type or way to manage session in Servlet and JSP app. Among all this is the most important one as it is used </w:t>
+      </w:r>
+      <w:proofErr w:type="spellStart"/>
+      <w:r>
+        <w:rPr>
+          <w:rFonts w:ascii="Open Sans" w:hAnsi="Open Sans" w:cs="Open Sans"/>
+          <w:b/>
+          <w:color w:val="BA3925"/>
+          <w:spacing w:val="-2"/>
+          <w:sz w:val="24"/>
+          <w:szCs w:val="24"/>
+          <w:highlight w:val="lightGray"/>
+        </w:rPr>
+        <w:t>very</w:t>
+      </w:r>
+      <w:proofErr w:type="spellEnd"/>
+      <w:r>
+        <w:rPr>
+          <w:rFonts w:ascii="Open Sans" w:hAnsi="Open Sans" w:cs="Open Sans"/>
+          <w:b/>
+          <w:color w:val="BA3925"/>
+          <w:spacing w:val="-2"/>
+          <w:sz w:val="24"/>
+          <w:szCs w:val="24"/>
+          <w:highlight w:val="lightGray"/>
+        </w:rPr>
+        <w:t xml:space="preserve"> widely in industry.</w:t>
+      </w:r>
+      <w:r>
+        <w:rPr>
+          <w:rFonts w:ascii="Open Sans" w:hAnsi="Open Sans" w:cs="Open Sans"/>
+          <w:b/>
+          <w:color w:val="BA3925"/>
+          <w:spacing w:val="-2"/>
+          <w:sz w:val="24"/>
+          <w:szCs w:val="24"/>
+        </w:rPr>
+        <w:t xml:space="preserve">  </w:t>
+      </w:r>
+    </w:p>
+    <w:p>
+      <w:pPr>
+        <w:rPr>
+          <w:rFonts w:ascii="Open Sans" w:hAnsi="Open Sans" w:cs="Open Sans"/>
+          <w:b/>
+          <w:color w:val="BA3925"/>
+          <w:spacing w:val="-2"/>
+          <w:sz w:val="24"/>
+          <w:szCs w:val="24"/>
+        </w:rPr>
+      </w:pPr>
+      <w:r>
+        <w:rPr>
+          <w:rFonts w:ascii="Open Sans" w:hAnsi="Open Sans" w:cs="Open Sans"/>
           <w:b/>
           <w:color w:val="BA3925"/>
           <w:spacing w:val="-2"/>
@@ -47,7 +296,7 @@
         </w:rPr>
         <w:t xml:space="preserve">This project demonstrates how to use </w:t>
       </w:r>
-      <w:hyperlink r:id="rId4" w:history="1">
+      <w:hyperlink r:id="rId5" w:history="1">
         <w:proofErr w:type="spellStart"/>
         <w:r>
           <w:rPr>
@@ -72,7 +321,7 @@
         </w:rPr>
         <w:t>.</w:t>
       </w:r>
-      <w:hyperlink r:id="rId5" w:history="1">
+      <w:hyperlink r:id="rId6" w:history="1">
         <w:r>
           <w:rPr>
             <w:rFonts w:ascii="Open Sans" w:hAnsi="Open Sans" w:cs="Open Sans"/>
@@ -96,7 +345,7 @@
         </w:rPr>
         <w:t>.</w:t>
       </w:r>
-      <w:hyperlink r:id="rId6" w:history="1">
+      <w:hyperlink r:id="rId7" w:history="1">
         <w:r>
           <w:rPr>
             <w:rFonts w:ascii="Open Sans" w:hAnsi="Open Sans" w:cs="Open Sans"/>
@@ -306,6 +555,7 @@
           <w:sz w:val="24"/>
           <w:szCs w:val="24"/>
         </w:rPr>
+        <w:lastRenderedPageBreak/>
         <w:t>This project is partial xml based i.e. servlet files in controller package are declared with @</w:t>
       </w:r>
       <w:proofErr w:type="spellStart"/>
@@ -383,6 +633,74 @@
       <w:pPr>
         <w:rPr>
           <w:rFonts w:ascii="Open Sans" w:hAnsi="Open Sans" w:cs="Open Sans"/>
+          <w:b/>
+          <w:color w:val="BA3925"/>
+          <w:spacing w:val="-2"/>
+          <w:sz w:val="24"/>
+          <w:szCs w:val="24"/>
+        </w:rPr>
+      </w:pPr>
+      <w:r>
+        <w:rPr>
+          <w:rFonts w:ascii="Open Sans" w:hAnsi="Open Sans" w:cs="Open Sans"/>
+          <w:b/>
+          <w:noProof/>
+          <w:color w:val="BA3925"/>
+          <w:spacing w:val="-2"/>
+          <w:sz w:val="24"/>
+          <w:szCs w:val="24"/>
+        </w:rPr>
+        <w:drawing>
+          <wp:inline distT="0" distB="0" distL="0" distR="0">
+            <wp:extent cx="4381500" cy="3781425"/>
+            <wp:effectExtent l="19050" t="0" r="0" b="0"/>
+            <wp:docPr id="3" name="Picture 3"/>
+            <wp:cNvGraphicFramePr>
+              <a:graphicFrameLocks xmlns:a="http://schemas.openxmlformats.org/drawingml/2006/main" noChangeAspect="1"/>
+            </wp:cNvGraphicFramePr>
+            <a:graphic xmlns:a="http://schemas.openxmlformats.org/drawingml/2006/main">
+              <a:graphicData uri="http://schemas.openxmlformats.org/drawingml/2006/picture">
+                <pic:pic xmlns:pic="http://schemas.openxmlformats.org/drawingml/2006/picture">
+                  <pic:nvPicPr>
+                    <pic:cNvPr id="0" name="Picture 3"/>
+                    <pic:cNvPicPr>
+                      <a:picLocks noChangeAspect="1" noChangeArrowheads="1"/>
+                    </pic:cNvPicPr>
+                  </pic:nvPicPr>
+                  <pic:blipFill>
+                    <a:blip r:embed="rId8"/>
+                    <a:srcRect/>
+                    <a:stretch>
+                      <a:fillRect/>
+                    </a:stretch>
+                  </pic:blipFill>
+                  <pic:spPr bwMode="auto">
+                    <a:xfrm>
+                      <a:off x="0" y="0"/>
+                      <a:ext cx="4381500" cy="3781425"/>
+                    </a:xfrm>
+                    <a:prstGeom prst="rect">
+                      <a:avLst/>
+                    </a:prstGeom>
+                    <a:noFill/>
+                    <a:ln w="9525">
+                      <a:noFill/>
+                      <a:miter lim="800000"/>
+                      <a:headEnd/>
+                      <a:tailEnd/>
+                    </a:ln>
+                  </pic:spPr>
+                </pic:pic>
+              </a:graphicData>
+            </a:graphic>
+          </wp:inline>
+        </w:drawing>
+      </w:r>
+    </w:p>
+    <w:p>
+      <w:pPr>
+        <w:rPr>
+          <w:rFonts w:ascii="Open Sans" w:hAnsi="Open Sans" w:cs="Open Sans"/>
           <w:color w:val="BA3925"/>
           <w:spacing w:val="-2"/>
           <w:sz w:val="24"/>
@@ -493,6 +811,73 @@
       <w:r>
         <w:rPr>
           <w:rFonts w:ascii="Open Sans" w:hAnsi="Open Sans" w:cs="Open Sans"/>
+          <w:noProof/>
+          <w:color w:val="BA3925"/>
+          <w:spacing w:val="-2"/>
+          <w:sz w:val="24"/>
+          <w:szCs w:val="24"/>
+        </w:rPr>
+        <w:lastRenderedPageBreak/>
+        <w:drawing>
+          <wp:inline distT="0" distB="0" distL="0" distR="0">
+            <wp:extent cx="4733925" cy="1181100"/>
+            <wp:effectExtent l="19050" t="0" r="9525" b="0"/>
+            <wp:docPr id="6" name="Picture 6"/>
+            <wp:cNvGraphicFramePr>
+              <a:graphicFrameLocks xmlns:a="http://schemas.openxmlformats.org/drawingml/2006/main" noChangeAspect="1"/>
+            </wp:cNvGraphicFramePr>
+            <a:graphic xmlns:a="http://schemas.openxmlformats.org/drawingml/2006/main">
+              <a:graphicData uri="http://schemas.openxmlformats.org/drawingml/2006/picture">
+                <pic:pic xmlns:pic="http://schemas.openxmlformats.org/drawingml/2006/picture">
+                  <pic:nvPicPr>
+                    <pic:cNvPr id="0" name="Picture 6"/>
+                    <pic:cNvPicPr>
+                      <a:picLocks noChangeAspect="1" noChangeArrowheads="1"/>
+                    </pic:cNvPicPr>
+                  </pic:nvPicPr>
+                  <pic:blipFill>
+                    <a:blip r:embed="rId9"/>
+                    <a:srcRect/>
+                    <a:stretch>
+                      <a:fillRect/>
+                    </a:stretch>
+                  </pic:blipFill>
+                  <pic:spPr bwMode="auto">
+                    <a:xfrm>
+                      <a:off x="0" y="0"/>
+                      <a:ext cx="4733925" cy="1181100"/>
+                    </a:xfrm>
+                    <a:prstGeom prst="rect">
+                      <a:avLst/>
+                    </a:prstGeom>
+                    <a:noFill/>
+                    <a:ln w="9525">
+                      <a:noFill/>
+                      <a:miter lim="800000"/>
+                      <a:headEnd/>
+                      <a:tailEnd/>
+                    </a:ln>
+                  </pic:spPr>
+                </pic:pic>
+              </a:graphicData>
+            </a:graphic>
+          </wp:inline>
+        </w:drawing>
+      </w:r>
+    </w:p>
+    <w:p>
+      <w:pPr>
+        <w:rPr>
+          <w:rFonts w:ascii="Open Sans" w:hAnsi="Open Sans" w:cs="Open Sans"/>
+          <w:color w:val="BA3925"/>
+          <w:spacing w:val="-2"/>
+          <w:sz w:val="24"/>
+          <w:szCs w:val="24"/>
+        </w:rPr>
+      </w:pPr>
+      <w:r>
+        <w:rPr>
+          <w:rFonts w:ascii="Open Sans" w:hAnsi="Open Sans" w:cs="Open Sans"/>
           <w:b/>
           <w:color w:val="BA3925"/>
           <w:spacing w:val="-2"/>
@@ -581,6 +966,131 @@
     </w:p>
     <w:p>
       <w:pPr>
+        <w:rPr>
+          <w:rFonts w:ascii="Open Sans" w:hAnsi="Open Sans" w:cs="Open Sans"/>
+          <w:color w:val="BA3925"/>
+          <w:spacing w:val="-2"/>
+          <w:sz w:val="24"/>
+          <w:szCs w:val="24"/>
+          <w:u w:val="single"/>
+        </w:rPr>
+      </w:pPr>
+      <w:r>
+        <w:rPr>
+          <w:rFonts w:ascii="Open Sans" w:hAnsi="Open Sans" w:cs="Open Sans"/>
+          <w:noProof/>
+          <w:color w:val="BA3925"/>
+          <w:spacing w:val="-2"/>
+          <w:sz w:val="24"/>
+          <w:szCs w:val="24"/>
+          <w:u w:val="single"/>
+        </w:rPr>
+        <w:lastRenderedPageBreak/>
+        <w:drawing>
+          <wp:inline distT="0" distB="0" distL="0" distR="0">
+            <wp:extent cx="5943600" cy="4583675"/>
+            <wp:effectExtent l="19050" t="0" r="0" b="0"/>
+            <wp:docPr id="34" name="Picture 34" descr="C:\Users\Administrator\Documents\DonationCoder\ScreenshotCaptor\Screenshots\Clip.png"/>
+            <wp:cNvGraphicFramePr>
+              <a:graphicFrameLocks xmlns:a="http://schemas.openxmlformats.org/drawingml/2006/main" noChangeAspect="1"/>
+            </wp:cNvGraphicFramePr>
+            <a:graphic xmlns:a="http://schemas.openxmlformats.org/drawingml/2006/main">
+              <a:graphicData uri="http://schemas.openxmlformats.org/drawingml/2006/picture">
+                <pic:pic xmlns:pic="http://schemas.openxmlformats.org/drawingml/2006/picture">
+                  <pic:nvPicPr>
+                    <pic:cNvPr id="0" name="Picture 34" descr="C:\Users\Administrator\Documents\DonationCoder\ScreenshotCaptor\Screenshots\Clip.png"/>
+                    <pic:cNvPicPr>
+                      <a:picLocks noChangeAspect="1" noChangeArrowheads="1"/>
+                    </pic:cNvPicPr>
+                  </pic:nvPicPr>
+                  <pic:blipFill>
+                    <a:blip r:embed="rId10"/>
+                    <a:srcRect/>
+                    <a:stretch>
+                      <a:fillRect/>
+                    </a:stretch>
+                  </pic:blipFill>
+                  <pic:spPr bwMode="auto">
+                    <a:xfrm>
+                      <a:off x="0" y="0"/>
+                      <a:ext cx="5943600" cy="4583675"/>
+                    </a:xfrm>
+                    <a:prstGeom prst="rect">
+                      <a:avLst/>
+                    </a:prstGeom>
+                    <a:noFill/>
+                    <a:ln w="9525">
+                      <a:noFill/>
+                      <a:miter lim="800000"/>
+                      <a:headEnd/>
+                      <a:tailEnd/>
+                    </a:ln>
+                  </pic:spPr>
+                </pic:pic>
+              </a:graphicData>
+            </a:graphic>
+          </wp:inline>
+        </w:drawing>
+      </w:r>
+      <w:r>
+        <w:rPr>
+          <w:rFonts w:ascii="Open Sans" w:hAnsi="Open Sans" w:cs="Open Sans"/>
+          <w:noProof/>
+          <w:color w:val="BA3925"/>
+          <w:spacing w:val="-2"/>
+          <w:sz w:val="24"/>
+          <w:szCs w:val="24"/>
+          <w:u w:val="single"/>
+        </w:rPr>
+        <w:drawing>
+          <wp:inline distT="0" distB="0" distL="0" distR="0">
+            <wp:extent cx="5943600" cy="2562001"/>
+            <wp:effectExtent l="19050" t="0" r="0" b="0"/>
+            <wp:docPr id="33" name="Picture 33" descr="C:\Users\Administrator\Documents\DonationCoder\ScreenshotCaptor\Screenshots\Clip.png"/>
+            <wp:cNvGraphicFramePr>
+              <a:graphicFrameLocks xmlns:a="http://schemas.openxmlformats.org/drawingml/2006/main" noChangeAspect="1"/>
+            </wp:cNvGraphicFramePr>
+            <a:graphic xmlns:a="http://schemas.openxmlformats.org/drawingml/2006/main">
+              <a:graphicData uri="http://schemas.openxmlformats.org/drawingml/2006/picture">
+                <pic:pic xmlns:pic="http://schemas.openxmlformats.org/drawingml/2006/picture">
+                  <pic:nvPicPr>
+                    <pic:cNvPr id="0" name="Picture 33" descr="C:\Users\Administrator\Documents\DonationCoder\ScreenshotCaptor\Screenshots\Clip.png"/>
+                    <pic:cNvPicPr>
+                      <a:picLocks noChangeAspect="1" noChangeArrowheads="1"/>
+                    </pic:cNvPicPr>
+                  </pic:nvPicPr>
+                  <pic:blipFill>
+                    <a:blip r:embed="rId11"/>
+                    <a:srcRect/>
+                    <a:stretch>
+                      <a:fillRect/>
+                    </a:stretch>
+                  </pic:blipFill>
+                  <pic:spPr bwMode="auto">
+                    <a:xfrm>
+                      <a:off x="0" y="0"/>
+                      <a:ext cx="5943600" cy="2562001"/>
+                    </a:xfrm>
+                    <a:prstGeom prst="rect">
+                      <a:avLst/>
+                    </a:prstGeom>
+                    <a:noFill/>
+                    <a:ln w="9525">
+                      <a:noFill/>
+                      <a:miter lim="800000"/>
+                      <a:headEnd/>
+                      <a:tailEnd/>
+                    </a:ln>
+                  </pic:spPr>
+                </pic:pic>
+              </a:graphicData>
+            </a:graphic>
+          </wp:inline>
+        </w:drawing>
+      </w:r>
+    </w:p>
+    <w:p>
+      <w:pPr>
         <w:pStyle w:val="Heading5"/>
         <w:rPr>
           <w:rFonts w:ascii="Open Sans" w:hAnsi="Open Sans" w:cs="Open Sans"/>
@@ -627,7 +1137,7 @@
         </w:rPr>
         <w:t xml:space="preserve">creates new object of interface </w:t>
       </w:r>
-      <w:hyperlink r:id="rId7" w:history="1">
+      <w:hyperlink r:id="rId12" w:history="1">
         <w:proofErr w:type="spellStart"/>
         <w:r>
           <w:rPr>
@@ -650,7 +1160,7 @@
         </w:rPr>
         <w:t>.</w:t>
       </w:r>
-      <w:hyperlink r:id="rId8" w:history="1">
+      <w:hyperlink r:id="rId13" w:history="1">
         <w:r>
           <w:rPr>
             <w:rFonts w:ascii="Open Sans" w:eastAsiaTheme="minorEastAsia" w:hAnsi="Open Sans" w:cs="Open Sans"/>
@@ -672,7 +1182,7 @@
         </w:rPr>
         <w:t>.</w:t>
       </w:r>
-      <w:hyperlink r:id="rId9" w:history="1">
+      <w:hyperlink r:id="rId14" w:history="1">
         <w:r>
           <w:rPr>
             <w:rFonts w:ascii="Open Sans" w:eastAsiaTheme="minorEastAsia" w:hAnsi="Open Sans" w:cs="Open Sans"/>
@@ -712,16 +1222,33 @@
           <w:spacing w:val="-2"/>
           <w:u w:val="single"/>
         </w:rPr>
-        <w:t xml:space="preserve"> and  redirect it to </w:t>
-      </w:r>
-      <w:r>
-        <w:rPr>
-          <w:rFonts w:ascii="Open Sans" w:hAnsi="Open Sans" w:cs="Open Sans"/>
-          <w:color w:val="BA3925"/>
-          <w:spacing w:val="-2"/>
-          <w:u w:val="single"/>
-        </w:rPr>
-        <w:lastRenderedPageBreak/>
+        <w:t xml:space="preserve"> and  </w:t>
+      </w:r>
+      <w:r>
+        <w:rPr>
+          <w:rFonts w:ascii="Open Sans" w:hAnsi="Open Sans" w:cs="Open Sans"/>
+          <w:color w:val="BA3925"/>
+          <w:spacing w:val="-2"/>
+          <w:u w:val="single"/>
+        </w:rPr>
+        <w:t>forward</w:t>
+      </w:r>
+      <w:r>
+        <w:rPr>
+          <w:rFonts w:ascii="Open Sans" w:hAnsi="Open Sans" w:cs="Open Sans"/>
+          <w:color w:val="BA3925"/>
+          <w:spacing w:val="-2"/>
+          <w:u w:val="single"/>
+        </w:rPr>
+        <w:t xml:space="preserve"> it to </w:t>
+      </w:r>
+      <w:r>
+        <w:rPr>
+          <w:rFonts w:ascii="Open Sans" w:hAnsi="Open Sans" w:cs="Open Sans"/>
+          <w:color w:val="BA3925"/>
+          <w:spacing w:val="-2"/>
+          <w:u w:val="single"/>
+        </w:rPr>
         <w:t>Welcome.java serv</w:t>
       </w:r>
       <w:r>
@@ -749,7 +1276,123 @@
           <w:spacing w:val="-2"/>
           <w:u w:val="single"/>
         </w:rPr>
-        <w:t xml:space="preserve">t which read </w:t>
+        <w:t xml:space="preserve">t </w:t>
+      </w:r>
+    </w:p>
+    <w:p>
+      <w:pPr>
+        <w:pStyle w:val="Heading5"/>
+        <w:rPr>
+          <w:rFonts w:ascii="Open Sans" w:hAnsi="Open Sans" w:cs="Open Sans"/>
+          <w:color w:val="BA3925"/>
+          <w:spacing w:val="-2"/>
+          <w:u w:val="single"/>
+        </w:rPr>
+      </w:pPr>
+    </w:p>
+    <w:p>
+      <w:pPr>
+        <w:pStyle w:val="Heading5"/>
+        <w:rPr>
+          <w:rFonts w:ascii="Open Sans" w:hAnsi="Open Sans" w:cs="Open Sans"/>
+          <w:color w:val="BA3925"/>
+          <w:spacing w:val="-2"/>
+          <w:u w:val="single"/>
+        </w:rPr>
+      </w:pPr>
+      <w:r>
+        <w:rPr>
+          <w:rFonts w:ascii="Open Sans" w:hAnsi="Open Sans" w:cs="Open Sans"/>
+          <w:noProof/>
+          <w:color w:val="BA3925"/>
+          <w:spacing w:val="-2"/>
+          <w:u w:val="single"/>
+        </w:rPr>
+        <w:drawing>
+          <wp:inline distT="0" distB="0" distL="0" distR="0">
+            <wp:extent cx="5943600" cy="5063292"/>
+            <wp:effectExtent l="19050" t="0" r="0" b="0"/>
+            <wp:docPr id="35" name="Picture 35" descr="C:\Users\Administrator\Documents\DonationCoder\ScreenshotCaptor\Screenshots\Clip.png"/>
+            <wp:cNvGraphicFramePr>
+              <a:graphicFrameLocks xmlns:a="http://schemas.openxmlformats.org/drawingml/2006/main" noChangeAspect="1"/>
+            </wp:cNvGraphicFramePr>
+            <a:graphic xmlns:a="http://schemas.openxmlformats.org/drawingml/2006/main">
+              <a:graphicData uri="http://schemas.openxmlformats.org/drawingml/2006/picture">
+                <pic:pic xmlns:pic="http://schemas.openxmlformats.org/drawingml/2006/picture">
+                  <pic:nvPicPr>
+                    <pic:cNvPr id="0" name="Picture 35" descr="C:\Users\Administrator\Documents\DonationCoder\ScreenshotCaptor\Screenshots\Clip.png"/>
+                    <pic:cNvPicPr>
+                      <a:picLocks noChangeAspect="1" noChangeArrowheads="1"/>
+                    </pic:cNvPicPr>
+                  </pic:nvPicPr>
+                  <pic:blipFill>
+                    <a:blip r:embed="rId15"/>
+                    <a:srcRect/>
+                    <a:stretch>
+                      <a:fillRect/>
+                    </a:stretch>
+                  </pic:blipFill>
+                  <pic:spPr bwMode="auto">
+                    <a:xfrm>
+                      <a:off x="0" y="0"/>
+                      <a:ext cx="5943600" cy="5063292"/>
+                    </a:xfrm>
+                    <a:prstGeom prst="rect">
+                      <a:avLst/>
+                    </a:prstGeom>
+                    <a:noFill/>
+                    <a:ln w="9525">
+                      <a:noFill/>
+                      <a:miter lim="800000"/>
+                      <a:headEnd/>
+                      <a:tailEnd/>
+                    </a:ln>
+                  </pic:spPr>
+                </pic:pic>
+              </a:graphicData>
+            </a:graphic>
+          </wp:inline>
+        </w:drawing>
+      </w:r>
+    </w:p>
+    <w:p>
+      <w:pPr>
+        <w:pStyle w:val="Heading5"/>
+        <w:rPr>
+          <w:rFonts w:ascii="Open Sans" w:hAnsi="Open Sans" w:cs="Open Sans"/>
+          <w:color w:val="BA3925"/>
+          <w:spacing w:val="-2"/>
+          <w:u w:val="single"/>
+        </w:rPr>
+      </w:pPr>
+    </w:p>
+    <w:p>
+      <w:pPr>
+        <w:pStyle w:val="Heading5"/>
+        <w:rPr>
+          <w:rFonts w:ascii="Open Sans" w:hAnsi="Open Sans" w:cs="Open Sans"/>
+          <w:color w:val="BA3925"/>
+          <w:spacing w:val="-2"/>
+          <w:u w:val="single"/>
+        </w:rPr>
+      </w:pPr>
+      <w:r>
+        <w:rPr>
+          <w:rFonts w:ascii="Open Sans" w:hAnsi="Open Sans" w:cs="Open Sans"/>
+          <w:color w:val="BA3925"/>
+          <w:spacing w:val="-2"/>
+          <w:u w:val="single"/>
+        </w:rPr>
+        <w:t>Welcome.java servlet</w:t>
+      </w:r>
+      <w:r>
+        <w:rPr>
+          <w:rFonts w:ascii="Open Sans" w:hAnsi="Open Sans" w:cs="Open Sans"/>
+          <w:color w:val="BA3925"/>
+          <w:spacing w:val="-2"/>
+          <w:u w:val="single"/>
+        </w:rPr>
+        <w:t xml:space="preserve"> read </w:t>
       </w:r>
       <w:r>
         <w:rPr>
@@ -778,26 +1421,6 @@
         </w:rPr>
         <w:t xml:space="preserve">attribute added to session scope </w:t>
       </w:r>
-      <w:proofErr w:type="spellStart"/>
-      <w:r>
-        <w:rPr>
-          <w:rFonts w:ascii="Open Sans" w:hAnsi="Open Sans" w:cs="Open Sans"/>
-          <w:color w:val="BA3925"/>
-          <w:spacing w:val="-2"/>
-          <w:u w:val="single"/>
-        </w:rPr>
-        <w:t>and</w:t>
-      </w:r>
-      <w:r>
-        <w:rPr>
-          <w:rFonts w:ascii="Open Sans" w:hAnsi="Open Sans" w:cs="Open Sans"/>
-          <w:color w:val="BA3925"/>
-          <w:spacing w:val="-2"/>
-          <w:u w:val="single"/>
-        </w:rPr>
-        <w:t>L</w:t>
-      </w:r>
-      <w:proofErr w:type="spellEnd"/>
       <w:r>
         <w:rPr>
           <w:rFonts w:ascii="Open Sans" w:hAnsi="Open Sans" w:cs="Open Sans"/>
@@ -810,6 +1433,341 @@
     </w:p>
     <w:p/>
     <w:p/>
+    <w:p/>
+    <w:p/>
+    <w:p/>
+    <w:p/>
+    <w:p>
+      <w:pPr>
+        <w:rPr>
+          <w:rFonts w:ascii="Open Sans" w:hAnsi="Open Sans" w:cs="Open Sans"/>
+          <w:b/>
+          <w:color w:val="BA3925"/>
+          <w:spacing w:val="-2"/>
+          <w:sz w:val="24"/>
+          <w:szCs w:val="24"/>
+        </w:rPr>
+      </w:pPr>
+      <w:r>
+        <w:rPr>
+          <w:rFonts w:ascii="Open Sans" w:hAnsi="Open Sans" w:cs="Open Sans"/>
+          <w:b/>
+          <w:color w:val="BA3925"/>
+          <w:spacing w:val="-2"/>
+          <w:sz w:val="24"/>
+          <w:szCs w:val="24"/>
+        </w:rPr>
+        <w:lastRenderedPageBreak/>
+        <w:t>Now run the application as follows:</w:t>
+      </w:r>
+    </w:p>
+    <w:p>
+      <w:pPr>
+        <w:rPr>
+          <w:rFonts w:ascii="Open Sans" w:hAnsi="Open Sans" w:cs="Open Sans"/>
+          <w:color w:val="BA3925"/>
+          <w:spacing w:val="-2"/>
+          <w:sz w:val="24"/>
+          <w:szCs w:val="24"/>
+        </w:rPr>
+      </w:pPr>
+      <w:r>
+        <w:rPr>
+          <w:rFonts w:ascii="Open Sans" w:hAnsi="Open Sans" w:cs="Open Sans"/>
+          <w:color w:val="BA3925"/>
+          <w:spacing w:val="-2"/>
+          <w:sz w:val="24"/>
+          <w:szCs w:val="24"/>
+        </w:rPr>
+        <w:t>Right click on the application-&gt; Run As -&gt; Run on Server</w:t>
+      </w:r>
+    </w:p>
+    <w:p>
+      <w:pPr>
+        <w:rPr>
+          <w:rFonts w:ascii="Open Sans" w:hAnsi="Open Sans" w:cs="Open Sans"/>
+          <w:color w:val="BA3925"/>
+          <w:spacing w:val="-2"/>
+          <w:sz w:val="24"/>
+          <w:szCs w:val="24"/>
+        </w:rPr>
+      </w:pPr>
+      <w:r>
+        <w:rPr>
+          <w:rFonts w:ascii="Open Sans" w:hAnsi="Open Sans" w:cs="Open Sans"/>
+          <w:noProof/>
+          <w:color w:val="BA3925"/>
+          <w:spacing w:val="-2"/>
+          <w:sz w:val="24"/>
+          <w:szCs w:val="24"/>
+        </w:rPr>
+        <w:drawing>
+          <wp:inline distT="0" distB="0" distL="0" distR="0">
+            <wp:extent cx="4457700" cy="1257300"/>
+            <wp:effectExtent l="19050" t="0" r="0" b="0"/>
+            <wp:docPr id="18" name="Picture 18"/>
+            <wp:cNvGraphicFramePr>
+              <a:graphicFrameLocks xmlns:a="http://schemas.openxmlformats.org/drawingml/2006/main" noChangeAspect="1"/>
+            </wp:cNvGraphicFramePr>
+            <a:graphic xmlns:a="http://schemas.openxmlformats.org/drawingml/2006/main">
+              <a:graphicData uri="http://schemas.openxmlformats.org/drawingml/2006/picture">
+                <pic:pic xmlns:pic="http://schemas.openxmlformats.org/drawingml/2006/picture">
+                  <pic:nvPicPr>
+                    <pic:cNvPr id="0" name="Picture 18"/>
+                    <pic:cNvPicPr>
+                      <a:picLocks noChangeAspect="1" noChangeArrowheads="1"/>
+                    </pic:cNvPicPr>
+                  </pic:nvPicPr>
+                  <pic:blipFill>
+                    <a:blip r:embed="rId16"/>
+                    <a:srcRect/>
+                    <a:stretch>
+                      <a:fillRect/>
+                    </a:stretch>
+                  </pic:blipFill>
+                  <pic:spPr bwMode="auto">
+                    <a:xfrm>
+                      <a:off x="0" y="0"/>
+                      <a:ext cx="4457700" cy="1257300"/>
+                    </a:xfrm>
+                    <a:prstGeom prst="rect">
+                      <a:avLst/>
+                    </a:prstGeom>
+                    <a:noFill/>
+                    <a:ln w="9525">
+                      <a:noFill/>
+                      <a:miter lim="800000"/>
+                      <a:headEnd/>
+                      <a:tailEnd/>
+                    </a:ln>
+                  </pic:spPr>
+                </pic:pic>
+              </a:graphicData>
+            </a:graphic>
+          </wp:inline>
+        </w:drawing>
+      </w:r>
+      <w:r>
+        <w:rPr>
+          <w:rFonts w:ascii="Open Sans" w:hAnsi="Open Sans" w:cs="Open Sans"/>
+          <w:noProof/>
+          <w:color w:val="BA3925"/>
+          <w:spacing w:val="-2"/>
+          <w:sz w:val="24"/>
+          <w:szCs w:val="24"/>
+        </w:rPr>
+        <w:drawing>
+          <wp:inline distT="0" distB="0" distL="0" distR="0">
+            <wp:extent cx="4191000" cy="1123950"/>
+            <wp:effectExtent l="19050" t="0" r="0" b="0"/>
+            <wp:docPr id="21" name="Picture 21"/>
+            <wp:cNvGraphicFramePr>
+              <a:graphicFrameLocks xmlns:a="http://schemas.openxmlformats.org/drawingml/2006/main" noChangeAspect="1"/>
+            </wp:cNvGraphicFramePr>
+            <a:graphic xmlns:a="http://schemas.openxmlformats.org/drawingml/2006/main">
+              <a:graphicData uri="http://schemas.openxmlformats.org/drawingml/2006/picture">
+                <pic:pic xmlns:pic="http://schemas.openxmlformats.org/drawingml/2006/picture">
+                  <pic:nvPicPr>
+                    <pic:cNvPr id="0" name="Picture 21"/>
+                    <pic:cNvPicPr>
+                      <a:picLocks noChangeAspect="1" noChangeArrowheads="1"/>
+                    </pic:cNvPicPr>
+                  </pic:nvPicPr>
+                  <pic:blipFill>
+                    <a:blip r:embed="rId17"/>
+                    <a:srcRect/>
+                    <a:stretch>
+                      <a:fillRect/>
+                    </a:stretch>
+                  </pic:blipFill>
+                  <pic:spPr bwMode="auto">
+                    <a:xfrm>
+                      <a:off x="0" y="0"/>
+                      <a:ext cx="4191000" cy="1123950"/>
+                    </a:xfrm>
+                    <a:prstGeom prst="rect">
+                      <a:avLst/>
+                    </a:prstGeom>
+                    <a:noFill/>
+                    <a:ln w="9525">
+                      <a:noFill/>
+                      <a:miter lim="800000"/>
+                      <a:headEnd/>
+                      <a:tailEnd/>
+                    </a:ln>
+                  </pic:spPr>
+                </pic:pic>
+              </a:graphicData>
+            </a:graphic>
+          </wp:inline>
+        </w:drawing>
+      </w:r>
+      <w:r>
+        <w:rPr>
+          <w:rFonts w:ascii="Open Sans" w:hAnsi="Open Sans" w:cs="Open Sans"/>
+          <w:noProof/>
+          <w:color w:val="BA3925"/>
+          <w:spacing w:val="-2"/>
+          <w:sz w:val="24"/>
+          <w:szCs w:val="24"/>
+        </w:rPr>
+        <w:drawing>
+          <wp:inline distT="0" distB="0" distL="0" distR="0">
+            <wp:extent cx="4657725" cy="1285875"/>
+            <wp:effectExtent l="19050" t="0" r="9525" b="0"/>
+            <wp:docPr id="24" name="Picture 24"/>
+            <wp:cNvGraphicFramePr>
+              <a:graphicFrameLocks xmlns:a="http://schemas.openxmlformats.org/drawingml/2006/main" noChangeAspect="1"/>
+            </wp:cNvGraphicFramePr>
+            <a:graphic xmlns:a="http://schemas.openxmlformats.org/drawingml/2006/main">
+              <a:graphicData uri="http://schemas.openxmlformats.org/drawingml/2006/picture">
+                <pic:pic xmlns:pic="http://schemas.openxmlformats.org/drawingml/2006/picture">
+                  <pic:nvPicPr>
+                    <pic:cNvPr id="0" name="Picture 24"/>
+                    <pic:cNvPicPr>
+                      <a:picLocks noChangeAspect="1" noChangeArrowheads="1"/>
+                    </pic:cNvPicPr>
+                  </pic:nvPicPr>
+                  <pic:blipFill>
+                    <a:blip r:embed="rId18"/>
+                    <a:srcRect/>
+                    <a:stretch>
+                      <a:fillRect/>
+                    </a:stretch>
+                  </pic:blipFill>
+                  <pic:spPr bwMode="auto">
+                    <a:xfrm>
+                      <a:off x="0" y="0"/>
+                      <a:ext cx="4657725" cy="1285875"/>
+                    </a:xfrm>
+                    <a:prstGeom prst="rect">
+                      <a:avLst/>
+                    </a:prstGeom>
+                    <a:noFill/>
+                    <a:ln w="9525">
+                      <a:noFill/>
+                      <a:miter lim="800000"/>
+                      <a:headEnd/>
+                      <a:tailEnd/>
+                    </a:ln>
+                  </pic:spPr>
+                </pic:pic>
+              </a:graphicData>
+            </a:graphic>
+          </wp:inline>
+        </w:drawing>
+      </w:r>
+      <w:r>
+        <w:rPr>
+          <w:rFonts w:ascii="Open Sans" w:hAnsi="Open Sans" w:cs="Open Sans"/>
+          <w:noProof/>
+          <w:color w:val="BA3925"/>
+          <w:spacing w:val="-2"/>
+          <w:sz w:val="24"/>
+          <w:szCs w:val="24"/>
+        </w:rPr>
+        <w:drawing>
+          <wp:inline distT="0" distB="0" distL="0" distR="0">
+            <wp:extent cx="4171950" cy="1190625"/>
+            <wp:effectExtent l="19050" t="0" r="0" b="0"/>
+            <wp:docPr id="27" name="Picture 27"/>
+            <wp:cNvGraphicFramePr>
+              <a:graphicFrameLocks xmlns:a="http://schemas.openxmlformats.org/drawingml/2006/main" noChangeAspect="1"/>
+            </wp:cNvGraphicFramePr>
+            <a:graphic xmlns:a="http://schemas.openxmlformats.org/drawingml/2006/main">
+              <a:graphicData uri="http://schemas.openxmlformats.org/drawingml/2006/picture">
+                <pic:pic xmlns:pic="http://schemas.openxmlformats.org/drawingml/2006/picture">
+                  <pic:nvPicPr>
+                    <pic:cNvPr id="0" name="Picture 27"/>
+                    <pic:cNvPicPr>
+                      <a:picLocks noChangeAspect="1" noChangeArrowheads="1"/>
+                    </pic:cNvPicPr>
+                  </pic:nvPicPr>
+                  <pic:blipFill>
+                    <a:blip r:embed="rId19"/>
+                    <a:srcRect/>
+                    <a:stretch>
+                      <a:fillRect/>
+                    </a:stretch>
+                  </pic:blipFill>
+                  <pic:spPr bwMode="auto">
+                    <a:xfrm>
+                      <a:off x="0" y="0"/>
+                      <a:ext cx="4171950" cy="1190625"/>
+                    </a:xfrm>
+                    <a:prstGeom prst="rect">
+                      <a:avLst/>
+                    </a:prstGeom>
+                    <a:noFill/>
+                    <a:ln w="9525">
+                      <a:noFill/>
+                      <a:miter lim="800000"/>
+                      <a:headEnd/>
+                      <a:tailEnd/>
+                    </a:ln>
+                  </pic:spPr>
+                </pic:pic>
+              </a:graphicData>
+            </a:graphic>
+          </wp:inline>
+        </w:drawing>
+      </w:r>
+      <w:r>
+        <w:rPr>
+          <w:rFonts w:ascii="Open Sans" w:hAnsi="Open Sans" w:cs="Open Sans"/>
+          <w:noProof/>
+          <w:color w:val="BA3925"/>
+          <w:spacing w:val="-2"/>
+          <w:sz w:val="24"/>
+          <w:szCs w:val="24"/>
+        </w:rPr>
+        <w:drawing>
+          <wp:inline distT="0" distB="0" distL="0" distR="0">
+            <wp:extent cx="4848225" cy="1209675"/>
+            <wp:effectExtent l="19050" t="0" r="9525" b="0"/>
+            <wp:docPr id="30" name="Picture 30"/>
+            <wp:cNvGraphicFramePr>
+              <a:graphicFrameLocks xmlns:a="http://schemas.openxmlformats.org/drawingml/2006/main" noChangeAspect="1"/>
+            </wp:cNvGraphicFramePr>
+            <a:graphic xmlns:a="http://schemas.openxmlformats.org/drawingml/2006/main">
+              <a:graphicData uri="http://schemas.openxmlformats.org/drawingml/2006/picture">
+                <pic:pic xmlns:pic="http://schemas.openxmlformats.org/drawingml/2006/picture">
+                  <pic:nvPicPr>
+                    <pic:cNvPr id="0" name="Picture 30"/>
+                    <pic:cNvPicPr>
+                      <a:picLocks noChangeAspect="1" noChangeArrowheads="1"/>
+                    </pic:cNvPicPr>
+                  </pic:nvPicPr>
+                  <pic:blipFill>
+                    <a:blip r:embed="rId20"/>
+                    <a:srcRect/>
+                    <a:stretch>
+                      <a:fillRect/>
+                    </a:stretch>
+                  </pic:blipFill>
+                  <pic:spPr bwMode="auto">
+                    <a:xfrm>
+                      <a:off x="0" y="0"/>
+                      <a:ext cx="4848225" cy="1209675"/>
+                    </a:xfrm>
+                    <a:prstGeom prst="rect">
+                      <a:avLst/>
+                    </a:prstGeom>
+                    <a:noFill/>
+                    <a:ln w="9525">
+                      <a:noFill/>
+                      <a:miter lim="800000"/>
+                      <a:headEnd/>
+                      <a:tailEnd/>
+                    </a:ln>
+                  </pic:spPr>
+                </pic:pic>
+              </a:graphicData>
+            </a:graphic>
+          </wp:inline>
+        </w:drawing>
+      </w:r>
+    </w:p>
     <w:sectPr>
       <w:pgSz w:w="12240" w:h="15840"/>
       <w:pgMar w:top="1440" w:right="1440" w:bottom="1440" w:left="1440" w:header="720" w:footer="720" w:gutter="0"/>
@@ -979,6 +1937,7 @@
   <w:style w:type="paragraph" w:default="1" w:styleId="Normal">
     <w:name w:val="Normal"/>
     <w:qFormat/>
+    <w:rsid w:val="00917F74"/>
   </w:style>
   <w:style w:type="paragraph" w:styleId="Heading5">
     <w:name w:val="heading 5"/>
@@ -1053,6 +2012,63 @@
       <w:color w:val="000000"/>
       <w:sz w:val="24"/>
       <w:szCs w:val="24"/>
+    </w:rPr>
+  </w:style>
+  <w:style w:type="paragraph" w:styleId="NormalWeb">
+    <w:name w:val="Normal (Web)"/>
+    <w:basedOn w:val="Normal"/>
+    <w:uiPriority w:val="99"/>
+    <w:semiHidden/>
+    <w:unhideWhenUsed/>
+    <w:rsid w:val="00E10F0E"/>
+    <w:pPr>
+      <w:spacing w:before="100" w:beforeAutospacing="1" w:after="100" w:afterAutospacing="1" w:line="240" w:lineRule="auto"/>
+    </w:pPr>
+    <w:rPr>
+      <w:rFonts w:ascii="Times New Roman" w:eastAsia="Times New Roman" w:hAnsi="Times New Roman" w:cs="Times New Roman"/>
+      <w:sz w:val="24"/>
+      <w:szCs w:val="24"/>
+    </w:rPr>
+  </w:style>
+  <w:style w:type="character" w:styleId="Strong">
+    <w:name w:val="Strong"/>
+    <w:basedOn w:val="DefaultParagraphFont"/>
+    <w:uiPriority w:val="22"/>
+    <w:qFormat/>
+    <w:rsid w:val="00E10F0E"/>
+    <w:rPr>
+      <w:b/>
+      <w:bCs/>
+    </w:rPr>
+  </w:style>
+  <w:style w:type="paragraph" w:styleId="BalloonText">
+    <w:name w:val="Balloon Text"/>
+    <w:basedOn w:val="Normal"/>
+    <w:link w:val="BalloonTextChar"/>
+    <w:uiPriority w:val="99"/>
+    <w:semiHidden/>
+    <w:unhideWhenUsed/>
+    <w:rsid w:val="00E10F0E"/>
+    <w:pPr>
+      <w:spacing w:after="0" w:line="240" w:lineRule="auto"/>
+    </w:pPr>
+    <w:rPr>
+      <w:rFonts w:ascii="Tahoma" w:hAnsi="Tahoma" w:cs="Tahoma"/>
+      <w:sz w:val="16"/>
+      <w:szCs w:val="16"/>
+    </w:rPr>
+  </w:style>
+  <w:style w:type="character" w:customStyle="1" w:styleId="BalloonTextChar">
+    <w:name w:val="Balloon Text Char"/>
+    <w:basedOn w:val="DefaultParagraphFont"/>
+    <w:link w:val="BalloonText"/>
+    <w:uiPriority w:val="99"/>
+    <w:semiHidden/>
+    <w:rsid w:val="00E10F0E"/>
+    <w:rPr>
+      <w:rFonts w:ascii="Tahoma" w:hAnsi="Tahoma" w:cs="Tahoma"/>
+      <w:sz w:val="16"/>
+      <w:szCs w:val="16"/>
     </w:rPr>
   </w:style>
 </w:styles>

</xml_diff>